<commit_message>
Add link to repository in lab3 report
</commit_message>
<xml_diff>
--- a/ШНН_КВ83_3.docx
+++ b/ШНН_КВ83_3.docx
@@ -198,7 +198,11 @@
           <w:sz w:val="40"/>
           <w:szCs w:val="40"/>
         </w:rPr>
-        <w:t>Лабораторна робота №</w:t>
+        <w:t>Лабораторна робота №3</w:t>
+      </w:r>
+      <w:r>
+        <w:rPr/>
+        <w:br/>
       </w:r>
       <w:r>
         <w:rPr>
@@ -208,20 +212,6 @@
           <w:sz w:val="40"/>
           <w:szCs w:val="40"/>
         </w:rPr>
-        <w:t>3</w:t>
-      </w:r>
-      <w:r>
-        <w:rPr/>
-        <w:br/>
-      </w:r>
-      <w:r>
-        <w:rPr>
-          <w:rFonts w:eastAsia="Arial" w:cs="Arial" w:ascii="Arial" w:hAnsi="Arial"/>
-          <w:b/>
-          <w:color w:val="000000"/>
-          <w:sz w:val="40"/>
-          <w:szCs w:val="40"/>
-        </w:rPr>
         <w:t>з дисципліни «Штучні нейронні мережі</w:t>
       </w:r>
       <w:r>
@@ -923,6 +913,71 @@
         </w:rPr>
       </w:pPr>
       <w:r>
+        <w:rPr/>
+      </w:r>
+    </w:p>
+    <w:p>
+      <w:pPr>
+        <w:pStyle w:val="Normal"/>
+        <w:jc w:val="left"/>
+        <w:rPr>
+          <w:rFonts w:ascii="Arial" w:hAnsi="Arial" w:eastAsia="Arial" w:cs="Arial"/>
+          <w:b w:val="false"/>
+          <w:b w:val="false"/>
+          <w:bCs w:val="false"/>
+          <w:color w:val="000000"/>
+          <w:sz w:val="28"/>
+          <w:szCs w:val="28"/>
+        </w:rPr>
+      </w:pPr>
+      <w:r>
+        <w:rPr>
+          <w:rFonts w:eastAsia="Arial" w:cs="Arial" w:ascii="Arial" w:hAnsi="Arial"/>
+          <w:b w:val="false"/>
+          <w:bCs w:val="false"/>
+          <w:color w:val="000000"/>
+          <w:sz w:val="28"/>
+          <w:szCs w:val="28"/>
+        </w:rPr>
+        <w:t>Репозиторій з кодом і даними лабораторних робіт 1-3:</w:t>
+      </w:r>
+    </w:p>
+    <w:p>
+      <w:pPr>
+        <w:pStyle w:val="Normal"/>
+        <w:jc w:val="left"/>
+        <w:rPr/>
+      </w:pPr>
+      <w:hyperlink r:id="rId3">
+        <w:r>
+          <w:rPr>
+            <w:rStyle w:val="InternetLink"/>
+            <w:rFonts w:eastAsia="Arial" w:cs="Arial" w:ascii="Arial" w:hAnsi="Arial"/>
+            <w:b w:val="false"/>
+            <w:bCs w:val="false"/>
+            <w:color w:val="000000"/>
+            <w:sz w:val="28"/>
+            <w:szCs w:val="28"/>
+          </w:rPr>
+          <w:t>https://github.com/kubayof/neural-networks</w:t>
+        </w:r>
+      </w:hyperlink>
+    </w:p>
+    <w:p>
+      <w:pPr>
+        <w:pStyle w:val="Normal"/>
+        <w:jc w:val="left"/>
+        <w:rPr>
+          <w:rFonts w:ascii="Arial" w:hAnsi="Arial" w:eastAsia="Arial" w:cs="Arial"/>
+          <w:b w:val="false"/>
+          <w:b w:val="false"/>
+          <w:bCs w:val="false"/>
+          <w:color w:val="000000"/>
+          <w:sz w:val="28"/>
+          <w:szCs w:val="28"/>
+        </w:rPr>
+      </w:pPr>
+      <w:r>
         <w:rPr>
           <w:rFonts w:eastAsia="Arial" w:cs="Arial" w:ascii="Arial" w:hAnsi="Arial"/>
           <w:b w:val="false"/>
@@ -6034,7 +6089,7 @@
       </w:pPr>
       <w:r>
         <w:drawing>
-          <wp:anchor behindDoc="0" distT="0" distB="0" distL="0" distR="0" simplePos="0" locked="0" layoutInCell="1" allowOverlap="1" relativeHeight="3">
+          <wp:anchor behindDoc="0" distT="0" distB="0" distL="0" distR="0" simplePos="0" locked="0" layoutInCell="1" allowOverlap="1" relativeHeight="2">
             <wp:simplePos x="0" y="0"/>
             <wp:positionH relativeFrom="column">
               <wp:align>center</wp:align>
@@ -6059,7 +6114,7 @@
                     </pic:cNvPicPr>
                   </pic:nvPicPr>
                   <pic:blipFill>
-                    <a:blip r:embed="rId3"/>
+                    <a:blip r:embed="rId4"/>
                     <a:stretch>
                       <a:fillRect/>
                     </a:stretch>
@@ -6253,18 +6308,7 @@
           <w:szCs w:val="28"/>
         </w:rPr>
         <w:tab/>
-        <w:t xml:space="preserve">Під час виконання даної лабораторної роботибуло розроблено </w:t>
-      </w:r>
-      <w:r>
-        <w:rPr>
-          <w:rFonts w:eastAsia="Arial" w:cs="Arial" w:ascii="Arial" w:hAnsi="Arial"/>
-          <w:b w:val="false"/>
-          <w:bCs w:val="false"/>
-          <w:color w:val="000000"/>
-          <w:sz w:val="28"/>
-          <w:szCs w:val="28"/>
-        </w:rPr>
-        <w:t>програму для загрузки класифікованого тексту, кодування слів і дампу в npy масив. Також було проведено тренування рекурентної нейронної мережі (LSTM).</w:t>
+        <w:t>Під час виконання даної лабораторної роботибуло розроблено програму для загрузки класифікованого тексту, кодування слів і дампу в npy масив. Також було проведено тренування рекурентної нейронної мережі (LSTM).</w:t>
       </w:r>
     </w:p>
     <w:sectPr>
@@ -6304,7 +6348,7 @@
     <w:pPr>
       <w:widowControl/>
       <w:suppressAutoHyphens w:val="true"/>
-      <w:overflowPunct w:val="true"/>
+      <w:overflowPunct w:val="false"/>
       <w:bidi w:val="0"/>
       <w:spacing w:before="0" w:after="0"/>
       <w:jc w:val="left"/>
@@ -6322,6 +6366,14 @@
     <w:name w:val="Hyperlink"/>
     <w:rPr>
       <w:color w:val="000080"/>
+      <w:u w:val="single"/>
+      <w:lang w:val="zxx" w:eastAsia="zxx" w:bidi="zxx"/>
+    </w:rPr>
+  </w:style>
+  <w:style w:type="character" w:styleId="VisitedInternetLink">
+    <w:name w:val="FollowedHyperlink"/>
+    <w:rPr>
+      <w:color w:val="800000"/>
       <w:u w:val="single"/>
       <w:lang w:val="zxx" w:eastAsia="zxx" w:bidi="zxx"/>
     </w:rPr>

</xml_diff>